<commit_message>
loppuraportin muokkaus ja topin toiminnallinen
</commit_message>
<xml_diff>
--- a/loppuraportti.docx
+++ b/loppuraportti.docx
@@ -651,31 +651,13 @@
                 <w:lang w:val="fi-FI"/>
               </w:rPr>
             </w:pPr>
-            <w:proofErr w:type="spellStart"/>
             <w:r>
               <w:rPr>
                 <w:sz w:val="20"/>
                 <w:lang w:val="fi-FI"/>
               </w:rPr>
-              <w:t>niko</w:t>
+              <w:t>niko heikkilä</w:t>
             </w:r>
-            <w:proofErr w:type="spellEnd"/>
-            <w:r>
-              <w:rPr>
-                <w:sz w:val="20"/>
-                <w:lang w:val="fi-FI"/>
-              </w:rPr>
-              <w:t xml:space="preserve"> </w:t>
-            </w:r>
-            <w:proofErr w:type="spellStart"/>
-            <w:r>
-              <w:rPr>
-                <w:sz w:val="20"/>
-                <w:lang w:val="fi-FI"/>
-              </w:rPr>
-              <w:t>heikkilä</w:t>
-            </w:r>
-            <w:proofErr w:type="spellEnd"/>
           </w:p>
         </w:tc>
         <w:tc>
@@ -1444,8 +1426,6 @@
       <w:r>
         <w:fldChar w:fldCharType="end"/>
       </w:r>
-      <w:bookmarkStart w:id="1" w:name="_GoBack"/>
-      <w:bookmarkEnd w:id="1"/>
       <w:r>
         <w:br w:type="page"/>
       </w:r>
@@ -1454,12 +1434,66 @@
       <w:pPr>
         <w:pStyle w:val="Heading1"/>
       </w:pPr>
-      <w:bookmarkStart w:id="2" w:name="_Toc508352243"/>
+      <w:bookmarkStart w:id="1" w:name="_Toc508352243"/>
       <w:r>
         <w:lastRenderedPageBreak/>
         <w:t>1 Taustaa</w:t>
       </w:r>
+      <w:bookmarkEnd w:id="1"/>
+      <w:r>
+        <w:t xml:space="preserve"> </w:t>
+      </w:r>
+    </w:p>
+    <w:p>
+      <w:pPr>
+        <w:ind w:left="2608"/>
+      </w:pPr>
+      <w:r>
+        <w:t>Proje</w:t>
+      </w:r>
+      <w:r>
+        <w:t>ktin tehtävänä oli suunnitella lan-tapahtuman</w:t>
+      </w:r>
+      <w:r>
+        <w:t xml:space="preserve"> nettisivujen</w:t>
+      </w:r>
+      <w:r>
+        <w:t xml:space="preserve"> projektisuunnitelma ja tarpeelliset dokumentit, josta joku voisi lähteä toteuttamaan.</w:t>
+      </w:r>
+    </w:p>
+    <w:p>
+      <w:pPr>
+        <w:pStyle w:val="Heading1"/>
+      </w:pPr>
+      <w:bookmarkStart w:id="2" w:name="_Toc508352244"/>
+      <w:r>
+        <w:t>2 Saavutetut tulokset</w:t>
+      </w:r>
       <w:bookmarkEnd w:id="2"/>
+    </w:p>
+    <w:p>
+      <w:pPr>
+        <w:ind w:left="2608"/>
+      </w:pPr>
+      <w:r>
+        <w:t>Dokumentit saatiin tehtyä, joista voidaan lä</w:t>
+      </w:r>
+      <w:r>
+        <w:t>hteä toteuttamaan lan-tapahtuman sivuja</w:t>
+      </w:r>
+      <w:r>
+        <w:t>.</w:t>
+      </w:r>
+    </w:p>
+    <w:p>
+      <w:pPr>
+        <w:pStyle w:val="Heading1"/>
+      </w:pPr>
+      <w:bookmarkStart w:id="3" w:name="_Toc508352245"/>
+      <w:r>
+        <w:t>3 Työn eteneminen</w:t>
+      </w:r>
+      <w:bookmarkEnd w:id="3"/>
       <w:r>
         <w:t xml:space="preserve"> </w:t>
       </w:r>
@@ -1469,60 +1503,18 @@
         <w:ind w:left="2608"/>
       </w:pPr>
       <w:r>
-        <w:t>Proje</w:t>
-      </w:r>
-      <w:r>
-        <w:t>ktin tehtävänä oli suunnitella lan-tapahtuman projektisuunnitelma ja tarpeelliset dokumentit, josta joku voisi lähteä toteuttamaan.</w:t>
+        <w:t>Alettiin tekemällä esitutkimus ja projektisuunnitelma, joidenka välissä tehtiin edistymisraportti ja palaverimuistio.</w:t>
       </w:r>
     </w:p>
     <w:p>
       <w:pPr>
         <w:pStyle w:val="Heading1"/>
       </w:pPr>
-      <w:bookmarkStart w:id="3" w:name="_Toc508352244"/>
-      <w:r>
-        <w:t>2 Saavutetut tulokset</w:t>
-      </w:r>
-      <w:bookmarkEnd w:id="3"/>
-    </w:p>
-    <w:p>
-      <w:pPr>
-        <w:ind w:left="2608"/>
-      </w:pPr>
-      <w:r>
-        <w:t>Dokumentit saatiin tehtyä, joista voidaan lähteä toteuttamaan lan-tapahtumaa.</w:t>
-      </w:r>
-    </w:p>
-    <w:p>
-      <w:pPr>
-        <w:pStyle w:val="Heading1"/>
-      </w:pPr>
-      <w:bookmarkStart w:id="4" w:name="_Toc508352245"/>
-      <w:r>
-        <w:t>3 Työn eteneminen</w:t>
+      <w:bookmarkStart w:id="4" w:name="_Toc508352246"/>
+      <w:r>
+        <w:t>4 Kustannukset</w:t>
       </w:r>
       <w:bookmarkEnd w:id="4"/>
-      <w:r>
-        <w:t xml:space="preserve"> </w:t>
-      </w:r>
-    </w:p>
-    <w:p>
-      <w:pPr>
-        <w:ind w:left="2608"/>
-      </w:pPr>
-      <w:r>
-        <w:t>Alettiin tekemällä esitutkimus ja projektisuunnitelma, joidenka välissä tehtiin edistymisraportti ja palaverimuistio.</w:t>
-      </w:r>
-    </w:p>
-    <w:p>
-      <w:pPr>
-        <w:pStyle w:val="Heading1"/>
-      </w:pPr>
-      <w:bookmarkStart w:id="5" w:name="_Toc508352246"/>
-      <w:r>
-        <w:t>4 Kustannukset</w:t>
-      </w:r>
-      <w:bookmarkEnd w:id="5"/>
     </w:p>
     <w:tbl>
       <w:tblPr>
@@ -1589,11 +1581,11 @@
       <w:pPr>
         <w:pStyle w:val="Heading1"/>
       </w:pPr>
-      <w:bookmarkStart w:id="6" w:name="_Toc508352247"/>
+      <w:bookmarkStart w:id="5" w:name="_Toc508352247"/>
       <w:r>
         <w:t>5 Resurssien käyttö</w:t>
       </w:r>
-      <w:bookmarkEnd w:id="6"/>
+      <w:bookmarkEnd w:id="5"/>
     </w:p>
     <w:tbl>
       <w:tblPr>
@@ -1660,18 +1652,26 @@
       <w:pPr>
         <w:pStyle w:val="Heading1"/>
       </w:pPr>
-      <w:bookmarkStart w:id="7" w:name="_Toc508352248"/>
+      <w:bookmarkStart w:id="6" w:name="_Toc508352248"/>
       <w:r>
         <w:t>6 Kokemukset</w:t>
       </w:r>
+      <w:bookmarkEnd w:id="6"/>
+    </w:p>
+    <w:p>
+      <w:pPr>
+        <w:ind w:left="2608"/>
+      </w:pPr>
+      <w:r>
+        <w:t>Aikataulu</w:t>
+      </w:r>
+      <w:r>
+        <w:t xml:space="preserve"> oli kohtuullisen tiukka. Ohjaus</w:t>
+      </w:r>
+      <w:bookmarkStart w:id="7" w:name="_GoBack"/>
       <w:bookmarkEnd w:id="7"/>
-    </w:p>
-    <w:p>
-      <w:pPr>
-        <w:ind w:left="2608"/>
-      </w:pPr>
-      <w:r>
-        <w:t>Aikataulu oli kohtuullisen tiukka. Opintopisteet olivat hyviä, koska siellä korjattiin virheet.</w:t>
+      <w:r>
+        <w:t>pisteet olivat hyviä, koska siellä korjattiin virheet.</w:t>
       </w:r>
       <w:r>
         <w:t xml:space="preserve"> Dokumenttien teko sujui </w:t>
@@ -1778,7 +1778,7 @@
       <w:rPr>
         <w:noProof/>
       </w:rPr>
-      <w:t>2</w:t>
+      <w:t>3</w:t>
     </w:r>
     <w:r>
       <w:fldChar w:fldCharType="end"/>
@@ -1786,27 +1786,14 @@
     <w:r>
       <w:t>(</w:t>
     </w:r>
-    <w:r>
-      <w:fldChar w:fldCharType="begin"/>
-    </w:r>
-    <w:r>
-      <w:instrText xml:space="preserve"> NUMPAGES  \* Arabic  \* MERGEFORMAT </w:instrText>
-    </w:r>
-    <w:r>
-      <w:fldChar w:fldCharType="separate"/>
-    </w:r>
-    <w:r>
-      <w:rPr>
-        <w:noProof/>
-      </w:rPr>
-      <w:t>3</w:t>
-    </w:r>
-    <w:r>
-      <w:rPr>
-        <w:noProof/>
-      </w:rPr>
-      <w:fldChar w:fldCharType="end"/>
-    </w:r>
+    <w:fldSimple w:instr=" NUMPAGES  \* Arabic  \* MERGEFORMAT ">
+      <w:r>
+        <w:rPr>
+          <w:noProof/>
+        </w:rPr>
+        <w:t>3</w:t>
+      </w:r>
+    </w:fldSimple>
     <w:r>
       <w:t>)</w:t>
     </w:r>
@@ -2820,7 +2807,7 @@
 </file>
 
 <file path=customXml/itemProps1.xml><?xml version="1.0" encoding="utf-8"?>
-<ds:datastoreItem xmlns:ds="http://schemas.openxmlformats.org/officeDocument/2006/customXml" ds:itemID="{45D23771-D09F-4CF7-97C8-8BC7E837C25F}">
+<ds:datastoreItem xmlns:ds="http://schemas.openxmlformats.org/officeDocument/2006/customXml" ds:itemID="{667ADD98-DAF9-416D-8326-1A0885106119}">
   <ds:schemaRefs>
     <ds:schemaRef ds:uri="http://schemas.openxmlformats.org/officeDocument/2006/bibliography"/>
   </ds:schemaRefs>

</xml_diff>